<commit_message>
Fix Excel save for Streamlit cloud
</commit_message>
<xml_diff>
--- a/app.docx
+++ b/app.docx
@@ -3893,6 +3893,21 @@
         <w:t xml:space="preserve">    from openpyxl.styles import PatternFill</w:t>
       </w:r>
     </w:p>
+    <w:p>
+      <w:r>
+        <w:t xml:space="preserve">    from matplotlib.patches import Rectangle</w:t>
+      </w:r>
+    </w:p>
+    <w:p>
+      <w:r>
+        <w:t xml:space="preserve">    import streamlit as st</w:t>
+      </w:r>
+    </w:p>
+    <w:p>
+      <w:r>
+        <w:t xml:space="preserve">    import numpy as np</w:t>
+      </w:r>
+    </w:p>
     <w:p/>
     <w:p>
       <w:r>
@@ -3943,6 +3958,7 @@
     <w:p/>
     <w:p>
       <w:r>
+        <w:lastRenderedPageBreak/>
         <w:t xml:space="preserve">                parts = ["Mixing Block", "Gas/Water Block"]</w:t>
       </w:r>
     </w:p>
@@ -3954,97 +3970,97 @@
     </w:p>
     <w:p>
       <w:r>
+        <w:t xml:space="preserve">                    df_part = show_trend_df(part)</w:t>
+      </w:r>
+    </w:p>
+    <w:p>
+      <w:r>
+        <w:t xml:space="preserve">                    if df_part.empty:</w:t>
+      </w:r>
+    </w:p>
+    <w:p>
+      <w:r>
+        <w:t xml:space="preserve">                        continue</w:t>
+      </w:r>
+    </w:p>
+    <w:p/>
+    <w:p>
+      <w:r>
+        <w:t xml:space="preserve">                    machines = sorted(df_part["Machine"].dropna().unique().tolist())</w:t>
+      </w:r>
+    </w:p>
+    <w:p>
+      <w:r>
+        <w:t xml:space="preserve">                    chambers = sorted(df_part["Chamber"].dropna().unique().tolist())</w:t>
+      </w:r>
+    </w:p>
+    <w:p>
+      <w:r>
+        <w:t xml:space="preserve">                    combos = [("All", "All")] + [(m, "All") for m in machines] + [(m, ch) for m in machines for ch in chambers]</w:t>
+      </w:r>
+    </w:p>
+    <w:p/>
+    <w:p>
+      <w:r>
+        <w:t xml:space="preserve">                    for mach, ch in combos:</w:t>
+      </w:r>
+    </w:p>
+    <w:p>
+      <w:r>
+        <w:t xml:space="preserve">                        df_filtered = df_part.copy()</w:t>
+      </w:r>
+    </w:p>
+    <w:p>
+      <w:r>
+        <w:t xml:space="preserve">                        if mach != "All":</w:t>
+      </w:r>
+    </w:p>
+    <w:p>
+      <w:r>
+        <w:t xml:space="preserve">                            df_filtered = df_filtered[df_filtered["Machine"] == mach]</w:t>
+      </w:r>
+    </w:p>
+    <w:p>
+      <w:r>
+        <w:t xml:space="preserve">                        if ch != "All":</w:t>
+      </w:r>
+    </w:p>
+    <w:p>
+      <w:r>
+        <w:t xml:space="preserve">                            df_filtered = df_filtered[df_filtered["Chamber"] == ch]</w:t>
+      </w:r>
+    </w:p>
+    <w:p/>
+    <w:p>
+      <w:r>
+        <w:t xml:space="preserve">                        if df_filtered.empty:</w:t>
+      </w:r>
+    </w:p>
+    <w:p>
+      <w:r>
+        <w:t xml:space="preserve">                            continue</w:t>
+      </w:r>
+    </w:p>
+    <w:p/>
+    <w:p>
+      <w:r>
+        <w:t xml:space="preserve">                        sheet_name = f"{part}_{mach}_{ch}".replace(" ", "_").replace("/", "_")[:31]</w:t>
+      </w:r>
+    </w:p>
+    <w:p>
+      <w:r>
+        <w:t xml:space="preserve">                        sheet = wb.create_sheet(title=sheet_name)</w:t>
+      </w:r>
+    </w:p>
+    <w:p>
+      <w:r>
+        <w:t xml:space="preserve">                        current_row = 1</w:t>
+      </w:r>
+    </w:p>
+    <w:p/>
+    <w:p>
+      <w:r>
         <w:lastRenderedPageBreak/>
-        <w:t xml:space="preserve">                    df_part = show_trend_df(part)</w:t>
-      </w:r>
-    </w:p>
-    <w:p>
-      <w:r>
-        <w:t xml:space="preserve">                    if df_part.empty:</w:t>
-      </w:r>
-    </w:p>
-    <w:p>
-      <w:r>
-        <w:t xml:space="preserve">                        continue</w:t>
-      </w:r>
-    </w:p>
-    <w:p/>
-    <w:p>
-      <w:r>
-        <w:t xml:space="preserve">                    machines = sorted(df_part["Machine"].dropna().unique().tolist())</w:t>
-      </w:r>
-    </w:p>
-    <w:p>
-      <w:r>
-        <w:t xml:space="preserve">                    chambers = sorted(df_part["Chamber"].dropna().unique().tolist())</w:t>
-      </w:r>
-    </w:p>
-    <w:p>
-      <w:r>
-        <w:t xml:space="preserve">                    combos = [("All", "All")] + [(m, "All") for m in machines] + [(m, ch) for m in machines for ch in chambers]</w:t>
-      </w:r>
-    </w:p>
-    <w:p/>
-    <w:p>
-      <w:r>
-        <w:t xml:space="preserve">                    for mach, ch in combos:</w:t>
-      </w:r>
-    </w:p>
-    <w:p>
-      <w:r>
-        <w:t xml:space="preserve">                        df_filtered = df_part.copy()</w:t>
-      </w:r>
-    </w:p>
-    <w:p>
-      <w:r>
-        <w:t xml:space="preserve">                        if mach != "All":</w:t>
-      </w:r>
-    </w:p>
-    <w:p>
-      <w:r>
-        <w:t xml:space="preserve">                            df_filtered = df_filtered[df_filtered["Machine"] == mach]</w:t>
-      </w:r>
-    </w:p>
-    <w:p>
-      <w:r>
-        <w:t xml:space="preserve">                        if ch != "All":</w:t>
-      </w:r>
-    </w:p>
-    <w:p>
-      <w:r>
-        <w:t xml:space="preserve">                            df_filtered = df_filtered[df_filtered["Chamber"] == ch]</w:t>
-      </w:r>
-    </w:p>
-    <w:p/>
-    <w:p>
-      <w:r>
-        <w:t xml:space="preserve">                        if df_filtered.empty:</w:t>
-      </w:r>
-    </w:p>
-    <w:p>
-      <w:r>
-        <w:t xml:space="preserve">                            continue</w:t>
-      </w:r>
-    </w:p>
-    <w:p/>
-    <w:p>
-      <w:r>
-        <w:t xml:space="preserve">                        sheet_name = f"{part}_{mach}_{ch}".replace(" ", "_").replace("/", "_")[:31]</w:t>
-      </w:r>
-    </w:p>
-    <w:p>
-      <w:r>
-        <w:t xml:space="preserve">                        sheet = wb.create_sheet(title=sheet_name)</w:t>
-      </w:r>
-    </w:p>
-    <w:p>
-      <w:r>
-        <w:t xml:space="preserve">                        current_row = 1</w:t>
-      </w:r>
-    </w:p>
-    <w:p/>
-    <w:p>
-      <w:r>
         <w:t xml:space="preserve">                        holes = sorted(df_filtered["Hole"].dropna().unique().tolist(), key=safe_hole_sort_key)</w:t>
       </w:r>
     </w:p>
@@ -4060,90 +4076,90 @@
     </w:p>
     <w:p>
       <w:r>
+        <w:t xml:space="preserve">                        hole_colors_dict = {h: default_colors[i % len(default_colors)] for i, h in enumerate(holes)}</w:t>
+      </w:r>
+    </w:p>
+    <w:p/>
+    <w:p>
+      <w:r>
+        <w:t xml:space="preserve">                        for hole in holes:</w:t>
+      </w:r>
+    </w:p>
+    <w:p>
+      <w:r>
+        <w:t xml:space="preserve">                            feats = sorted(df_filtered[df_filtered["Hole"] == hole]["Feature"].dropna().unique().tolist())</w:t>
+      </w:r>
+    </w:p>
+    <w:p>
+      <w:r>
+        <w:t xml:space="preserve">                            for feat in feats:</w:t>
+      </w:r>
+    </w:p>
+    <w:p>
+      <w:r>
+        <w:t xml:space="preserve">                                dfp = df_filtered[(df_filtered["Hole"] == hole) &amp; (df_filtered["Feature"] == feat)].sort_values("Timestamp")</w:t>
+      </w:r>
+    </w:p>
+    <w:p>
+      <w:r>
+        <w:t xml:space="preserve">                                if dfp.empty:</w:t>
+      </w:r>
+    </w:p>
+    <w:p>
+      <w:r>
+        <w:t xml:space="preserve">                                    continue</w:t>
+      </w:r>
+    </w:p>
+    <w:p/>
+    <w:p>
+      <w:r>
+        <w:t xml:space="preserve">                                # -------- WRITE TABLE WITH PASS/FAIL COLORS --------</w:t>
+      </w:r>
+    </w:p>
+    <w:p>
+      <w:r>
+        <w:t xml:space="preserve">                                for c_idx, col in enumerate(dfp.columns, start=1):</w:t>
+      </w:r>
+    </w:p>
+    <w:p>
+      <w:r>
+        <w:t xml:space="preserve">                                    sheet.cell(row=current_row, column=c_idx, value=col)</w:t>
+      </w:r>
+    </w:p>
+    <w:p/>
+    <w:p>
+      <w:r>
+        <w:t xml:space="preserve">                                for r_i, r in enumerate(dfp.itertuples(index=False, name=None), start=current_row+1):</w:t>
+      </w:r>
+    </w:p>
+    <w:p>
+      <w:r>
+        <w:t xml:space="preserve">                                    for c_i, val in enumerate(r, start=1):</w:t>
+      </w:r>
+    </w:p>
+    <w:p>
+      <w:r>
+        <w:t xml:space="preserve">                                        cell = sheet.cell(row=r_i, column=c_i, value=val)</w:t>
+      </w:r>
+    </w:p>
+    <w:p>
+      <w:r>
+        <w:t xml:space="preserve">                                        if dfp.columns[c_i-1] == "Value":</w:t>
+      </w:r>
+    </w:p>
+    <w:p>
+      <w:r>
+        <w:t xml:space="preserve">                                            try:</w:t>
+      </w:r>
+    </w:p>
+    <w:p>
+      <w:r>
+        <w:t xml:space="preserve">                                                val_f = float(val)</w:t>
+      </w:r>
+    </w:p>
+    <w:p>
+      <w:r>
         <w:lastRenderedPageBreak/>
-        <w:t xml:space="preserve">                        hole_colors_dict = {h: default_colors[i % len(default_colors)] for i, h in enumerate(holes)}</w:t>
-      </w:r>
-    </w:p>
-    <w:p/>
-    <w:p>
-      <w:r>
-        <w:t xml:space="preserve">                        for hole in holes:</w:t>
-      </w:r>
-    </w:p>
-    <w:p>
-      <w:r>
-        <w:t xml:space="preserve">                            feats = sorted(df_filtered[df_filtered["Hole"] == hole]["Feature"].dropna().unique().tolist())</w:t>
-      </w:r>
-    </w:p>
-    <w:p>
-      <w:r>
-        <w:t xml:space="preserve">                            for feat in feats:</w:t>
-      </w:r>
-    </w:p>
-    <w:p>
-      <w:r>
-        <w:t xml:space="preserve">                                dfp = df_filtered[(df_filtered["Hole"] == hole) &amp; (df_filtered["Feature"] == feat)].sort_values("Timestamp")</w:t>
-      </w:r>
-    </w:p>
-    <w:p>
-      <w:r>
-        <w:t xml:space="preserve">                                if dfp.empty:</w:t>
-      </w:r>
-    </w:p>
-    <w:p>
-      <w:r>
-        <w:t xml:space="preserve">                                    continue</w:t>
-      </w:r>
-    </w:p>
-    <w:p/>
-    <w:p>
-      <w:r>
-        <w:t xml:space="preserve">                                # -------- WRITE TABLE WITH PASS/FAIL COLORS --------</w:t>
-      </w:r>
-    </w:p>
-    <w:p>
-      <w:r>
-        <w:t xml:space="preserve">                                for c_idx, col in enumerate(dfp.columns, start=1):</w:t>
-      </w:r>
-    </w:p>
-    <w:p>
-      <w:r>
-        <w:t xml:space="preserve">                                    sheet.cell(row=current_row, column=c_idx, value=col)</w:t>
-      </w:r>
-    </w:p>
-    <w:p/>
-    <w:p>
-      <w:r>
-        <w:t xml:space="preserve">                                for r_i, r in enumerate(dfp.itertuples(index=False, name=None), start=current_row+1):</w:t>
-      </w:r>
-    </w:p>
-    <w:p>
-      <w:r>
-        <w:t xml:space="preserve">                                    for c_i, val in enumerate(r, start=1):</w:t>
-      </w:r>
-    </w:p>
-    <w:p>
-      <w:r>
-        <w:t xml:space="preserve">                                        cell = sheet.cell(row=r_i, column=c_i, value=val)</w:t>
-      </w:r>
-    </w:p>
-    <w:p>
-      <w:r>
-        <w:t xml:space="preserve">                                        if dfp.columns[c_i-1] == "Value":</w:t>
-      </w:r>
-    </w:p>
-    <w:p>
-      <w:r>
-        <w:t xml:space="preserve">                                            try:</w:t>
-      </w:r>
-    </w:p>
-    <w:p>
-      <w:r>
-        <w:t xml:space="preserve">                                                val_f = float(val)</w:t>
-      </w:r>
-    </w:p>
-    <w:p>
-      <w:r>
         <w:t xml:space="preserve">                                                lsl = float(dfp["LSL"].iloc[r_i - current_row - 1]) if "LSL" in dfp.columns else None</w:t>
       </w:r>
     </w:p>
@@ -4159,87 +4175,129 @@
     </w:p>
     <w:p>
       <w:r>
+        <w:t xml:space="preserve">                                                    cell.fill = PatternFill(start_color="FFCCCC", end_color="FFCCCC", fill_type="solid")</w:t>
+      </w:r>
+    </w:p>
+    <w:p>
+      <w:r>
+        <w:t xml:space="preserve">                                                else:</w:t>
+      </w:r>
+    </w:p>
+    <w:p>
+      <w:r>
+        <w:t xml:space="preserve">                                                    cell.fill = PatternFill(start_color="CCFFCC", end_color="CCFFCC", fill_type="solid")</w:t>
+      </w:r>
+    </w:p>
+    <w:p>
+      <w:r>
+        <w:t xml:space="preserve">                                            except:</w:t>
+      </w:r>
+    </w:p>
+    <w:p>
+      <w:r>
+        <w:t xml:space="preserve">                                                pass</w:t>
+      </w:r>
+    </w:p>
+    <w:p/>
+    <w:p>
+      <w:r>
+        <w:t xml:space="preserve">                                table_rows = len(dfp) + 1</w:t>
+      </w:r>
+    </w:p>
+    <w:p>
+      <w:r>
+        <w:t xml:space="preserve">                                current_row += table_rows + 1</w:t>
+      </w:r>
+    </w:p>
+    <w:p/>
+    <w:p>
+      <w:r>
+        <w:t xml:space="preserve">                                # -------- CHART (match website style exactly) --------</w:t>
+      </w:r>
+    </w:p>
+    <w:p>
+      <w:r>
+        <w:t xml:space="preserve">                                fig_height = max(4, table_rows * 0.35)</w:t>
+      </w:r>
+    </w:p>
+    <w:p>
+      <w:r>
+        <w:t xml:space="preserve">                                fig_width = 10</w:t>
+      </w:r>
+    </w:p>
+    <w:p>
+      <w:r>
+        <w:t xml:space="preserve">                                fig, ax = plt.subplots(figsize=(fig_width, fig_height))</w:t>
+      </w:r>
+    </w:p>
+    <w:p>
+      <w:r>
+        <w:t xml:space="preserve">                                ax.set_facecolor("#f5f5f5")</w:t>
+      </w:r>
+    </w:p>
+    <w:p>
+      <w:r>
+        <w:t xml:space="preserve">                                ax.grid(True, linestyle="--", linewidth=0.7, alpha=0.5)</w:t>
+      </w:r>
+    </w:p>
+    <w:p/>
+    <w:p>
+      <w:r>
+        <w:t xml:space="preserve">                                x_values = list(range(1, len(dfp)+1))</w:t>
+      </w:r>
+    </w:p>
+    <w:p>
+      <w:r>
+        <w:t xml:space="preserve">                                y_values = dfp["Value"].astype(float)</w:t>
+      </w:r>
+    </w:p>
+    <w:p/>
+    <w:p>
+      <w:r>
+        <w:t xml:space="preserve">                                color = hole_colors_dict[hole]</w:t>
+      </w:r>
+    </w:p>
+    <w:p>
+      <w:r>
         <w:lastRenderedPageBreak/>
-        <w:t xml:space="preserve">                                                    cell.fill = PatternFill(start_color="FFCCCC", end_color="FFCCCC", fill_type="solid")</w:t>
-      </w:r>
-    </w:p>
-    <w:p>
-      <w:r>
-        <w:t xml:space="preserve">                                                else:</w:t>
-      </w:r>
-    </w:p>
-    <w:p>
-      <w:r>
-        <w:t xml:space="preserve">                                                    cell.fill = PatternFill(start_color="CCFFCC", end_color="CCFFCC", fill_type="solid")</w:t>
-      </w:r>
-    </w:p>
-    <w:p>
-      <w:r>
-        <w:t xml:space="preserve">                                            except:</w:t>
-      </w:r>
-    </w:p>
-    <w:p>
-      <w:r>
-        <w:t xml:space="preserve">                                                pass</w:t>
-      </w:r>
-    </w:p>
-    <w:p/>
-    <w:p>
-      <w:r>
-        <w:t xml:space="preserve">                                table_rows = len(dfp) + 1</w:t>
-      </w:r>
-    </w:p>
-    <w:p>
-      <w:r>
-        <w:t xml:space="preserve">                                current_row += table_rows + 1</w:t>
-      </w:r>
-    </w:p>
-    <w:p/>
-    <w:p>
-      <w:r>
-        <w:t xml:space="preserve">                                # -------- CHART --------</w:t>
-      </w:r>
-    </w:p>
-    <w:p>
-      <w:r>
-        <w:t xml:space="preserve">                                fig_height = max(4, table_rows * 0.35)</w:t>
-      </w:r>
-    </w:p>
-    <w:p>
-      <w:r>
-        <w:t xml:space="preserve">                                fig_width = 10</w:t>
-      </w:r>
-    </w:p>
-    <w:p>
-      <w:r>
-        <w:t xml:space="preserve">                                fig, ax = plt.subplots(figsize=(fig_width, fig_height))</w:t>
-      </w:r>
-    </w:p>
-    <w:p>
-      <w:r>
-        <w:t xml:space="preserve">                                ax.set_facecolor("white")</w:t>
-      </w:r>
-    </w:p>
-    <w:p>
-      <w:r>
-        <w:t xml:space="preserve">                                ax.grid(True, linestyle="--", linewidth=0.7, alpha=0.5)</w:t>
-      </w:r>
-    </w:p>
-    <w:p/>
-    <w:p>
-      <w:r>
-        <w:t xml:space="preserve">                                x_values = list(range(1, len(dfp)+1))</w:t>
-      </w:r>
-    </w:p>
-    <w:p>
-      <w:r>
-        <w:t xml:space="preserve">                                y_values = dfp["Value"].astype(float)</w:t>
-      </w:r>
-    </w:p>
-    <w:p/>
-    <w:p>
-      <w:r>
-        <w:t xml:space="preserve">                                # Safe Nominal/LSL/USL values</w:t>
+        <w:t xml:space="preserve">                                ax.plot(x_values, y_values, color=color, linewidth=2.2, label=f"{hole} Value", zorder=3)</w:t>
+      </w:r>
+    </w:p>
+    <w:p>
+      <w:r>
+        <w:t xml:space="preserve">                                ax.scatter(x_values, y_values, color=color, s=65, edgecolors="white", linewidth=0.7, zorder=4)</w:t>
+      </w:r>
+    </w:p>
+    <w:p/>
+    <w:p>
+      <w:r>
+        <w:t xml:space="preserve">                                # Trend line</w:t>
+      </w:r>
+    </w:p>
+    <w:p>
+      <w:r>
+        <w:t xml:space="preserve">                                if len(x_values) &gt;= 2:</w:t>
+      </w:r>
+    </w:p>
+    <w:p>
+      <w:r>
+        <w:t xml:space="preserve">                                    z = np.polyfit(x_values, y_values, 1)</w:t>
+      </w:r>
+    </w:p>
+    <w:p>
+      <w:r>
+        <w:t xml:space="preserve">                                    p = np.poly1d(z)</w:t>
+      </w:r>
+    </w:p>
+    <w:p>
+      <w:r>
+        <w:t xml:space="preserve">                                    ax.plot(x_values, p(x_values), linestyle="--", color=color, alpha=0.7, label=f"{hole} Trend")</w:t>
+      </w:r>
+    </w:p>
+    <w:p/>
+    <w:p>
+      <w:r>
+        <w:t xml:space="preserve">                                # Horizontal spec lines (LSL/USL/Nominal)</w:t>
       </w:r>
     </w:p>
     <w:p>
@@ -4254,133 +4312,136 @@
     </w:p>
     <w:p>
       <w:r>
+        <w:t xml:space="preserve">                                usl_val = dfp["USL"].dropna().iloc[0] if "USL" in dfp.columns and not dfp["USL"].dropna().empty else None</w:t>
+      </w:r>
+    </w:p>
+    <w:p/>
+    <w:p>
+      <w:r>
+        <w:t xml:space="preserve">                                if nominal_val is not None:</w:t>
+      </w:r>
+    </w:p>
+    <w:p>
+      <w:r>
+        <w:t xml:space="preserve">                                    ax.axhline(nominal_val, linestyle="--", color="yellow", linewidth=1.5, alpha=0.7)</w:t>
+      </w:r>
+    </w:p>
+    <w:p>
+      <w:r>
+        <w:t xml:space="preserve">                                if lsl_val is not None:</w:t>
+      </w:r>
+    </w:p>
+    <w:p>
+      <w:r>
+        <w:t xml:space="preserve">                                    ax.axhline(lsl_val, linestyle="--", color="red", linewidth=1.5, alpha=0.7)</w:t>
+      </w:r>
+    </w:p>
+    <w:p>
+      <w:r>
+        <w:t xml:space="preserve">                                if usl_val is not None:</w:t>
+      </w:r>
+    </w:p>
+    <w:p>
+      <w:r>
+        <w:t xml:space="preserve">                                    ax.axhline(usl_val, linestyle="--", color="green", linewidth=1.5, alpha=0.7)</w:t>
+      </w:r>
+    </w:p>
+    <w:p/>
+    <w:p>
+      <w:r>
         <w:lastRenderedPageBreak/>
-        <w:t xml:space="preserve">                                usl_val = dfp["USL"].dropna().iloc[0] if "USL" in dfp.columns and not dfp["USL"].dropna().empty else None</w:t>
-      </w:r>
-    </w:p>
-    <w:p/>
-    <w:p>
-      <w:r>
-        <w:t xml:space="preserve">                                # Spec zone rectangle at right corner (last 2 points if possible)</w:t>
-      </w:r>
-    </w:p>
-    <w:p>
-      <w:r>
-        <w:t xml:space="preserve">                                if lsl_val is not None and usl_val is not None and len(x_values) &gt;= 2:</w:t>
-      </w:r>
-    </w:p>
-    <w:p>
-      <w:r>
-        <w:t xml:space="preserve">                                    ax.fill_between([x_values[-2], x_values[-1]], lsl_val, usl_val, color="#d4f4dd", alpha=0.3, zorder=1, label="Spec Zone")</w:t>
-      </w:r>
-    </w:p>
-    <w:p>
-      <w:r>
-        <w:t xml:space="preserve">                                elif lsl_val is not None and usl_val is not None and len(x_values) == 1:</w:t>
-      </w:r>
-    </w:p>
-    <w:p>
-      <w:r>
-        <w:t xml:space="preserve">                                    ax.fill_between([x_values[0], x_values[0]+0.1], lsl_val, usl_val, color="#d4f4dd", alpha=0.3, zorder=1, label="Spec Zone")</w:t>
-      </w:r>
-    </w:p>
-    <w:p/>
-    <w:p>
-      <w:r>
-        <w:t xml:space="preserve">                                # Horizontal lines</w:t>
-      </w:r>
-    </w:p>
-    <w:p>
-      <w:r>
-        <w:t xml:space="preserve">                                if nominal_val is not None:</w:t>
-      </w:r>
-    </w:p>
-    <w:p>
-      <w:r>
-        <w:t xml:space="preserve">                                    ax.axhline(nominal_val, linestyle="--", color="yellow", linewidth=1.5, zorder=2, alpha=0.7, label="Nominal")</w:t>
-      </w:r>
-    </w:p>
-    <w:p>
-      <w:r>
-        <w:t xml:space="preserve">                                if lsl_val is not None:</w:t>
-      </w:r>
-    </w:p>
-    <w:p>
-      <w:r>
-        <w:t xml:space="preserve">                                    ax.axhline(lsl_val, linestyle="--", color="red", linewidth=1.5, zorder=2, alpha=0.7, label="LSL")</w:t>
-      </w:r>
-    </w:p>
-    <w:p>
-      <w:r>
-        <w:t xml:space="preserve">                                if usl_val is not None:</w:t>
-      </w:r>
-    </w:p>
-    <w:p>
-      <w:r>
-        <w:t xml:space="preserve">                                    ax.axhline(usl_val, linestyle="--", color="green", linewidth=1.5, zorder=2, alpha=0.7, label="USL")</w:t>
-      </w:r>
-    </w:p>
-    <w:p/>
-    <w:p>
-      <w:r>
-        <w:t xml:space="preserve">                                # Plot values with hole-specific color</w:t>
-      </w:r>
-    </w:p>
-    <w:p>
-      <w:r>
-        <w:t xml:space="preserve">                                color = hole_colors_dict[hole]</w:t>
-      </w:r>
-    </w:p>
-    <w:p>
-      <w:r>
-        <w:t xml:space="preserve">                                ax.plot(x_values, y_values, color=color, linewidth=2.2, label=f"{hole} Value", zorder=3)</w:t>
-      </w:r>
-    </w:p>
-    <w:p>
-      <w:r>
-        <w:t xml:space="preserve">                                ax.scatter(x_values, y_values, color=color, s=65, edgecolors="white", linewidth=0.7, zorder=4)</w:t>
-      </w:r>
-    </w:p>
-    <w:p/>
-    <w:p>
-      <w:r>
-        <w:t xml:space="preserve">                                # Trend line</w:t>
-      </w:r>
-    </w:p>
-    <w:p>
-      <w:r>
-        <w:t xml:space="preserve">                                if len(x_values) &gt;= 2:</w:t>
-      </w:r>
-    </w:p>
-    <w:p>
-      <w:r>
-        <w:t xml:space="preserve">                                    z = np.polyfit(x_values, y_values, 1)</w:t>
-      </w:r>
-    </w:p>
-    <w:p>
-      <w:r>
-        <w:t xml:space="preserve">                                    p = np.poly1d(z)</w:t>
-      </w:r>
-    </w:p>
-    <w:p>
-      <w:r>
-        <w:t xml:space="preserve">                                    ax.plot(x_values, p(x_values), linestyle="--", color=color, alpha=0.7, label=f"{hole} Trend")</w:t>
-      </w:r>
-    </w:p>
-    <w:p/>
-    <w:p>
-      <w:r>
-        <w:t xml:space="preserve">                                # Last value annotation</w:t>
-      </w:r>
-    </w:p>
-    <w:p>
-      <w:r>
-        <w:t xml:space="preserve">                                ax.text(x_values[-1]+0.2, y_values.iloc[-1], f"{y_values.iloc[-1]:.2f}", fontsize=9,</w:t>
-      </w:r>
-    </w:p>
-    <w:p>
-      <w:r>
-        <w:t xml:space="preserve">                                        fontweight="bold", color=color, va="bottom", ha="left")</w:t>
+        <w:t xml:space="preserve">                                # Spec zone</w:t>
+      </w:r>
+    </w:p>
+    <w:p>
+      <w:r>
+        <w:t xml:space="preserve">                                if lsl_val is not None and usl_val is not None and len(x_values) &gt; 0:</w:t>
+      </w:r>
+    </w:p>
+    <w:p>
+      <w:r>
+        <w:t xml:space="preserve">                                    rect_x0 = x_values[0] - 0.5</w:t>
+      </w:r>
+    </w:p>
+    <w:p>
+      <w:r>
+        <w:t xml:space="preserve">                                    rect_width = x_values[-1] - x_values[0] + 1.0</w:t>
+      </w:r>
+    </w:p>
+    <w:p>
+      <w:r>
+        <w:t xml:space="preserve">                                    rect_y0 = lsl_val</w:t>
+      </w:r>
+    </w:p>
+    <w:p>
+      <w:r>
+        <w:t xml:space="preserve">                                    rect_height = usl_val - lsl_val</w:t>
+      </w:r>
+    </w:p>
+    <w:p>
+      <w:r>
+        <w:t xml:space="preserve">                                    rect = Rectangle(</w:t>
+      </w:r>
+    </w:p>
+    <w:p>
+      <w:r>
+        <w:t xml:space="preserve">                                        (rect_x0, rect_y0),</w:t>
+      </w:r>
+    </w:p>
+    <w:p>
+      <w:r>
+        <w:t xml:space="preserve">                                        rect_width,</w:t>
+      </w:r>
+    </w:p>
+    <w:p>
+      <w:r>
+        <w:t xml:space="preserve">                                        rect_height,</w:t>
+      </w:r>
+    </w:p>
+    <w:p>
+      <w:r>
+        <w:t xml:space="preserve">                                        color="#d4f4dd",</w:t>
+      </w:r>
+    </w:p>
+    <w:p>
+      <w:r>
+        <w:t xml:space="preserve">                                        alpha=0.35,</w:t>
+      </w:r>
+    </w:p>
+    <w:p>
+      <w:r>
+        <w:t xml:space="preserve">                                        zorder=1,</w:t>
+      </w:r>
+    </w:p>
+    <w:p>
+      <w:r>
+        <w:t xml:space="preserve">                                        ec="none",</w:t>
+      </w:r>
+    </w:p>
+    <w:p>
+      <w:r>
+        <w:t xml:space="preserve">                                    )</w:t>
+      </w:r>
+    </w:p>
+    <w:p>
+      <w:r>
+        <w:t xml:space="preserve">                                    ax.add_patch(rect)</w:t>
+      </w:r>
+    </w:p>
+    <w:p/>
+    <w:p>
+      <w:r>
+        <w:t xml:space="preserve">                                # Annotate last value</w:t>
+      </w:r>
+    </w:p>
+    <w:p>
+      <w:r>
+        <w:t xml:space="preserve">                                ax.text(x_values[-1]+0.1, y_values.iloc[-1], f"{y_values.iloc[-1]:.2f}",</w:t>
+      </w:r>
+    </w:p>
+    <w:p>
+      <w:r>
+        <w:t xml:space="preserve">                                        fontsize=9, fontweight="bold", color=color, va="bottom", ha="left", zorder=5)</w:t>
       </w:r>
     </w:p>
     <w:p/>
@@ -4396,7 +4457,7 @@
     </w:p>
     <w:p>
       <w:r>
-        <w:t xml:space="preserve">                                ax.set_ylabel("Value", fontsize=10, color="#333333")</w:t>
+        <w:t xml:space="preserve">                                ax.set_ylabel("Measurement (mm)", fontsize=10, color="#333333")</w:t>
       </w:r>
     </w:p>
     <w:p>
@@ -4406,12 +4467,13 @@
     </w:p>
     <w:p>
       <w:r>
+        <w:lastRenderedPageBreak/>
         <w:t xml:space="preserve">                                ax.set_title(f"{part} | {hole} | {feat}", fontsize=12, color="#222222")</w:t>
       </w:r>
     </w:p>
     <w:p>
       <w:r>
-        <w:t xml:space="preserve">                                ax.legend(fontsize=8, loc="upper right")</w:t>
+        <w:t xml:space="preserve">                                ax.legend(fontsize=8, loc="upper left")</w:t>
       </w:r>
     </w:p>
     <w:p>
@@ -4422,7 +4484,7 @@
     <w:p/>
     <w:p>
       <w:r>
-        <w:t xml:space="preserve">                                # Save chart to buffer and insert into sheet</w:t>
+        <w:t xml:space="preserve">                                # Save chart to buffer &amp; insert into Excel</w:t>
       </w:r>
     </w:p>
     <w:p>
@@ -4448,44 +4510,103 @@
     <w:p/>
     <w:p>
       <w:r>
+        <w:t xml:space="preserve">                                img = XLImage(chart_buf)</w:t>
+      </w:r>
+    </w:p>
+    <w:p>
+      <w:r>
+        <w:t xml:space="preserve">                                img.width = fig_width * 90</w:t>
+      </w:r>
+    </w:p>
+    <w:p>
+      <w:r>
+        <w:t xml:space="preserve">                                img.height = fig_height * 90</w:t>
+      </w:r>
+    </w:p>
+    <w:p>
+      <w:r>
+        <w:t xml:space="preserve">                                img.anchor = f"A{current_row}"</w:t>
+      </w:r>
+    </w:p>
+    <w:p>
+      <w:r>
+        <w:t xml:space="preserve">                                sheet.add_image(img)</w:t>
+      </w:r>
+    </w:p>
+    <w:p/>
+    <w:p>
+      <w:r>
+        <w:t xml:space="preserve">                                current_row += 5 + int(fig_height*4)</w:t>
+      </w:r>
+    </w:p>
+    <w:p/>
+    <w:p>
+      <w:r>
+        <w:t xml:space="preserve">                # Save workbook to buffer (no need to open Excel)</w:t>
+      </w:r>
+    </w:p>
+    <w:p>
+      <w:r>
+        <w:t xml:space="preserve">                excel_buffer = BytesIO()</w:t>
+      </w:r>
+    </w:p>
+    <w:p>
+      <w:r>
+        <w:t xml:space="preserve">                wb.save(excel_buffer)</w:t>
+      </w:r>
+    </w:p>
+    <w:p>
+      <w:r>
+        <w:t xml:space="preserve">                excel_buffer.seek(0)</w:t>
+      </w:r>
+    </w:p>
+    <w:p/>
+    <w:p>
+      <w:r>
+        <w:t xml:space="preserve">                # Provide download button for all users</w:t>
+      </w:r>
+    </w:p>
+    <w:p>
+      <w:r>
+        <w:t xml:space="preserve">                st.download_button(</w:t>
+      </w:r>
+    </w:p>
+    <w:p>
+      <w:r>
+        <w:t xml:space="preserve">                    label="</w:t>
+      </w:r>
+      <w:r>
+        <w:rPr>
+          <w:rFonts w:ascii="Segoe UI Emoji" w:hAnsi="Segoe UI Emoji" w:cs="Segoe UI Emoji"/>
+        </w:rPr>
+        <w:t>📥</w:t>
+      </w:r>
+      <w:r>
+        <w:t xml:space="preserve"> Download Trend Charts (Excel)",</w:t>
+      </w:r>
+    </w:p>
+    <w:p>
+      <w:r>
         <w:lastRenderedPageBreak/>
-        <w:t xml:space="preserve">                                img = XLImage(chart_buf)</w:t>
-      </w:r>
-    </w:p>
-    <w:p>
-      <w:r>
-        <w:t xml:space="preserve">                                img.width = fig_width * 90</w:t>
-      </w:r>
-    </w:p>
-    <w:p>
-      <w:r>
-        <w:t xml:space="preserve">                                img.height = fig_height * 90</w:t>
-      </w:r>
-    </w:p>
-    <w:p>
-      <w:r>
-        <w:t xml:space="preserve">                                img.anchor = f"A{current_row}"</w:t>
-      </w:r>
-    </w:p>
-    <w:p>
-      <w:r>
-        <w:t xml:space="preserve">                                sheet.add_image(img)</w:t>
-      </w:r>
-    </w:p>
-    <w:p/>
-    <w:p>
-      <w:r>
-        <w:t xml:space="preserve">                                current_row += 5 + int(fig_height*4)</w:t>
-      </w:r>
-    </w:p>
-    <w:p/>
-    <w:p/>
-    <w:p/>
-    <w:p>
-      <w:r>
-        <w:t xml:space="preserve">                wb.save(TREND_EXCEL)</w:t>
-      </w:r>
-    </w:p>
+        <w:t xml:space="preserve">                    data=excel_buffer,</w:t>
+      </w:r>
+    </w:p>
+    <w:p>
+      <w:r>
+        <w:t xml:space="preserve">                    file_name="trendchart.xlsx",</w:t>
+      </w:r>
+    </w:p>
+    <w:p>
+      <w:r>
+        <w:t xml:space="preserve">                    mime="application/vnd.openxmlformats-officedocument.spreadsheetml.sheet"</w:t>
+      </w:r>
+    </w:p>
+    <w:p>
+      <w:r>
+        <w:t xml:space="preserve">                )</w:t>
+      </w:r>
+    </w:p>
+    <w:p/>
     <w:p>
       <w:r>
         <w:t xml:space="preserve">                st.success("</w:t>
@@ -4497,7 +4618,7 @@
         <w:t>✅</w:t>
       </w:r>
       <w:r>
-        <w:t xml:space="preserve"> Trend charts updated successfully in trendchart.xlsx!")</w:t>
+        <w:t xml:space="preserve"> Trend charts updated successfully!")</w:t>
       </w:r>
     </w:p>
     <w:p/>
@@ -4508,9 +4629,10 @@
     </w:p>
     <w:p>
       <w:r>
-        <w:t xml:space="preserve">                st.error(f"Failed to update trend charts (PLEASE CLOSE EXCEL FIRST): {e}")</w:t>
-      </w:r>
-    </w:p>
+        <w:t xml:space="preserve">                st.error(f"Failed to update trend charts: {e}")</w:t>
+      </w:r>
+    </w:p>
+    <w:p/>
     <w:p/>
     <w:p/>
     <w:p>
@@ -4560,28 +4682,28 @@
     </w:p>
     <w:p>
       <w:r>
+        <w:t xml:space="preserve">        else:</w:t>
+      </w:r>
+    </w:p>
+    <w:p>
+      <w:r>
+        <w:t xml:space="preserve">            st.warning("The trendchart.xlsx file does not exist yet. Please update the charts first.")</w:t>
+      </w:r>
+    </w:p>
+    <w:p/>
+    <w:p>
+      <w:r>
+        <w:t># Define the path to save images</w:t>
+      </w:r>
+    </w:p>
+    <w:p>
+      <w:r>
+        <w:t>IMAGE_DIR = "uploaded_images"</w:t>
+      </w:r>
+    </w:p>
+    <w:p>
+      <w:r>
         <w:lastRenderedPageBreak/>
-        <w:t xml:space="preserve">        else:</w:t>
-      </w:r>
-    </w:p>
-    <w:p>
-      <w:r>
-        <w:t xml:space="preserve">            st.warning("The trendchart.xlsx file does not exist yet. Please update the charts first.")</w:t>
-      </w:r>
-    </w:p>
-    <w:p/>
-    <w:p>
-      <w:r>
-        <w:t># Define the path to save images</w:t>
-      </w:r>
-    </w:p>
-    <w:p>
-      <w:r>
-        <w:t>IMAGE_DIR = "uploaded_images"</w:t>
-      </w:r>
-    </w:p>
-    <w:p>
-      <w:r>
         <w:t>os.makedirs(IMAGE_DIR, exist_ok=True)</w:t>
       </w:r>
     </w:p>
@@ -4692,7 +4814,6 @@
     </w:p>
     <w:p>
       <w:r>
-        <w:lastRenderedPageBreak/>
         <w:t xml:space="preserve">        df_view = pd.read_excel(EXCEL, sheet_name=sheet_name)</w:t>
       </w:r>
     </w:p>
@@ -4732,6 +4853,7 @@
     </w:p>
     <w:p>
       <w:r>
+        <w:lastRenderedPageBreak/>
         <w:t xml:space="preserve">        if "Piece ID" in df_view.columns and "Part In/Out" in df_view.columns:</w:t>
       </w:r>
     </w:p>
@@ -4842,28 +4964,28 @@
     </w:p>
     <w:p>
       <w:r>
+        <w:t xml:space="preserve">    else:</w:t>
+      </w:r>
+    </w:p>
+    <w:p>
+      <w:r>
+        <w:t xml:space="preserve">        df_display = df_view.copy()</w:t>
+      </w:r>
+    </w:p>
+    <w:p>
+      <w:r>
+        <w:t xml:space="preserve">        df_display.index = df_display.index + 1  # make 1-based like Excel</w:t>
+      </w:r>
+    </w:p>
+    <w:p/>
+    <w:p>
+      <w:r>
+        <w:t xml:space="preserve">        # ---------- Build HTML Table ----------</w:t>
+      </w:r>
+    </w:p>
+    <w:p>
+      <w:r>
         <w:lastRenderedPageBreak/>
-        <w:t xml:space="preserve">    else:</w:t>
-      </w:r>
-    </w:p>
-    <w:p>
-      <w:r>
-        <w:t xml:space="preserve">        df_display = df_view.copy()</w:t>
-      </w:r>
-    </w:p>
-    <w:p>
-      <w:r>
-        <w:t xml:space="preserve">        df_display.index = df_display.index + 1  # make 1-based like Excel</w:t>
-      </w:r>
-    </w:p>
-    <w:p/>
-    <w:p>
-      <w:r>
-        <w:t xml:space="preserve">        # ---------- Build HTML Table ----------</w:t>
-      </w:r>
-    </w:p>
-    <w:p>
-      <w:r>
         <w:t xml:space="preserve">        html = """</w:t>
       </w:r>
     </w:p>
@@ -4960,6 +5082,31 @@
     <w:p>
       <w:r>
         <w:t xml:space="preserve">                background-color: #27ae60 !important;</w:t>
+      </w:r>
+    </w:p>
+    <w:p>
+      <w:r>
+        <w:t xml:space="preserve">                color: white !important;</w:t>
+      </w:r>
+    </w:p>
+    <w:p>
+      <w:r>
+        <w:t xml:space="preserve">                font-weight: bold;</w:t>
+      </w:r>
+    </w:p>
+    <w:p>
+      <w:r>
+        <w:t xml:space="preserve">            }</w:t>
+      </w:r>
+    </w:p>
+    <w:p>
+      <w:r>
+        <w:t xml:space="preserve">            .fail {</w:t>
+      </w:r>
+    </w:p>
+    <w:p>
+      <w:r>
+        <w:t xml:space="preserve">                background-color: #e74c3c !important;</w:t>
       </w:r>
     </w:p>
     <w:p>
@@ -4980,22 +5127,12 @@
     </w:p>
     <w:p>
       <w:r>
-        <w:t xml:space="preserve">            .fail {</w:t>
-      </w:r>
-    </w:p>
-    <w:p>
-      <w:r>
-        <w:t xml:space="preserve">                background-color: #e74c3c !important;</w:t>
-      </w:r>
-    </w:p>
-    <w:p>
-      <w:r>
-        <w:t xml:space="preserve">                color: white !important;</w:t>
-      </w:r>
-    </w:p>
-    <w:p>
-      <w:r>
-        <w:t xml:space="preserve">                font-weight: bold;</w:t>
+        <w:t xml:space="preserve">            tr.separator td {</w:t>
+      </w:r>
+    </w:p>
+    <w:p>
+      <w:r>
+        <w:t xml:space="preserve">                border-top: 4px solid black !important;</w:t>
       </w:r>
     </w:p>
     <w:p>
@@ -5005,12 +5142,32 @@
     </w:p>
     <w:p>
       <w:r>
-        <w:t xml:space="preserve">            tr.separator td {</w:t>
-      </w:r>
-    </w:p>
-    <w:p>
-      <w:r>
-        <w:t xml:space="preserve">                border-top: 4px solid black !important;</w:t>
+        <w:t xml:space="preserve">            .image-cell img {</w:t>
+      </w:r>
+    </w:p>
+    <w:p>
+      <w:r>
+        <w:t xml:space="preserve">                max-width: 100px;</w:t>
+      </w:r>
+    </w:p>
+    <w:p>
+      <w:r>
+        <w:t xml:space="preserve">                max-height: 100px;</w:t>
+      </w:r>
+    </w:p>
+    <w:p>
+      <w:r>
+        <w:t xml:space="preserve">                display: block;</w:t>
+      </w:r>
+    </w:p>
+    <w:p>
+      <w:r>
+        <w:t xml:space="preserve">                margin: auto;</w:t>
+      </w:r>
+    </w:p>
+    <w:p>
+      <w:r>
+        <w:t xml:space="preserve">                cursor: pointer;</w:t>
       </w:r>
     </w:p>
     <w:p>
@@ -5020,41 +5177,6 @@
     </w:p>
     <w:p>
       <w:r>
-        <w:t xml:space="preserve">            .image-cell img {</w:t>
-      </w:r>
-    </w:p>
-    <w:p>
-      <w:r>
-        <w:t xml:space="preserve">                max-width: 100px;</w:t>
-      </w:r>
-    </w:p>
-    <w:p>
-      <w:r>
-        <w:t xml:space="preserve">                max-height: 100px;</w:t>
-      </w:r>
-    </w:p>
-    <w:p>
-      <w:r>
-        <w:t xml:space="preserve">                display: block;</w:t>
-      </w:r>
-    </w:p>
-    <w:p>
-      <w:r>
-        <w:t xml:space="preserve">                margin: auto;</w:t>
-      </w:r>
-    </w:p>
-    <w:p>
-      <w:r>
-        <w:t xml:space="preserve">                cursor: pointer;</w:t>
-      </w:r>
-    </w:p>
-    <w:p>
-      <w:r>
-        <w:t xml:space="preserve">            }</w:t>
-      </w:r>
-    </w:p>
-    <w:p>
-      <w:r>
         <w:t xml:space="preserve">        &lt;/style&gt;</w:t>
       </w:r>
     </w:p>
@@ -5091,28 +5213,28 @@
     </w:p>
     <w:p>
       <w:r>
+        <w:t xml:space="preserve">        for i in range(len(df_display)):</w:t>
+      </w:r>
+    </w:p>
+    <w:p>
+      <w:r>
+        <w:t xml:space="preserve">            row = df_display.iloc[i]</w:t>
+      </w:r>
+    </w:p>
+    <w:p>
+      <w:r>
+        <w:t xml:space="preserve">            row_class = ""</w:t>
+      </w:r>
+    </w:p>
+    <w:p/>
+    <w:p>
+      <w:r>
+        <w:t xml:space="preserve">            # Add bold line between measurement groups (Piece ID change)</w:t>
+      </w:r>
+    </w:p>
+    <w:p>
+      <w:r>
         <w:lastRenderedPageBreak/>
-        <w:t xml:space="preserve">        for i in range(len(df_display)):</w:t>
-      </w:r>
-    </w:p>
-    <w:p>
-      <w:r>
-        <w:t xml:space="preserve">            row = df_display.iloc[i]</w:t>
-      </w:r>
-    </w:p>
-    <w:p>
-      <w:r>
-        <w:t xml:space="preserve">            row_class = ""</w:t>
-      </w:r>
-    </w:p>
-    <w:p/>
-    <w:p>
-      <w:r>
-        <w:t xml:space="preserve">            # Add bold line between measurement groups (Piece ID change)</w:t>
-      </w:r>
-    </w:p>
-    <w:p>
-      <w:r>
         <w:t xml:space="preserve">            if i &gt; 0 and "Piece ID" in df_display.columns:</w:t>
       </w:r>
     </w:p>
@@ -5202,32 +5324,32 @@
     </w:p>
     <w:p>
       <w:r>
+        <w:t xml:space="preserve">                if col == "Image Path" and val != "":</w:t>
+      </w:r>
+    </w:p>
+    <w:p>
+      <w:r>
+        <w:t xml:space="preserve">                    img_path = val.strip()</w:t>
+      </w:r>
+    </w:p>
+    <w:p>
+      <w:r>
+        <w:t xml:space="preserve">                    if os.path.exists(img_path):</w:t>
+      </w:r>
+    </w:p>
+    <w:p>
+      <w:r>
+        <w:t xml:space="preserve">                        with open(img_path, "rb") as f:</w:t>
+      </w:r>
+    </w:p>
+    <w:p>
+      <w:r>
+        <w:t xml:space="preserve">                            data = f.read()</w:t>
+      </w:r>
+    </w:p>
+    <w:p>
+      <w:r>
         <w:lastRenderedPageBreak/>
-        <w:t xml:space="preserve">                if col == "Image Path" and val != "":</w:t>
-      </w:r>
-    </w:p>
-    <w:p>
-      <w:r>
-        <w:t xml:space="preserve">                    img_path = val.strip()</w:t>
-      </w:r>
-    </w:p>
-    <w:p>
-      <w:r>
-        <w:t xml:space="preserve">                    if os.path.exists(img_path):</w:t>
-      </w:r>
-    </w:p>
-    <w:p>
-      <w:r>
-        <w:t xml:space="preserve">                        with open(img_path, "rb") as f:</w:t>
-      </w:r>
-    </w:p>
-    <w:p>
-      <w:r>
-        <w:t xml:space="preserve">                            data = f.read()</w:t>
-      </w:r>
-    </w:p>
-    <w:p>
-      <w:r>
         <w:t xml:space="preserve">                            encoded = base64.b64encode(data).decode()</w:t>
       </w:r>
     </w:p>
@@ -5341,6 +5463,7 @@
     </w:p>
     <w:p>
       <w:r>
+        <w:lastRenderedPageBreak/>
         <w:t xml:space="preserve">        else:</w:t>
       </w:r>
     </w:p>
@@ -5438,23 +5561,23 @@
     <w:p/>
     <w:p>
       <w:r>
+        <w:t xml:space="preserve">                    # Remove unnamed columns (Excel artifacts)</w:t>
+      </w:r>
+    </w:p>
+    <w:p>
+      <w:r>
+        <w:t xml:space="preserve">                    df_upd = df_upd.loc[:, ~df_upd.columns.str.contains("^Unnamed", case=False)]</w:t>
+      </w:r>
+    </w:p>
+    <w:p/>
+    <w:p>
+      <w:r>
+        <w:t xml:space="preserve">                    try:</w:t>
+      </w:r>
+    </w:p>
+    <w:p>
+      <w:r>
         <w:lastRenderedPageBreak/>
-        <w:t xml:space="preserve">                    # Remove unnamed columns (Excel artifacts)</w:t>
-      </w:r>
-    </w:p>
-    <w:p>
-      <w:r>
-        <w:t xml:space="preserve">                    df_upd = df_upd.loc[:, ~df_upd.columns.str.contains("^Unnamed", case=False)]</w:t>
-      </w:r>
-    </w:p>
-    <w:p/>
-    <w:p>
-      <w:r>
-        <w:t xml:space="preserve">                    try:</w:t>
-      </w:r>
-    </w:p>
-    <w:p>
-      <w:r>
         <w:t xml:space="preserve">                        with pd.ExcelWriter(EXCEL, mode="a", engine="openpyxl", if_sheet_exists="replace") as writer:</w:t>
       </w:r>
     </w:p>
@@ -5598,7 +5721,6 @@
     </w:p>
     <w:p>
       <w:r>
-        <w:lastRenderedPageBreak/>
         <w:t xml:space="preserve">    st.markdown("### </w:t>
       </w:r>
       <w:r>
@@ -5619,6 +5741,7 @@
     <w:p/>
     <w:p>
       <w:r>
+        <w:lastRenderedPageBreak/>
         <w:t xml:space="preserve">    # Input for rows or ranges to delete images</w:t>
       </w:r>
     </w:p>
@@ -5736,6 +5859,7 @@
     </w:p>
     <w:p>
       <w:r>
+        <w:lastRenderedPageBreak/>
         <w:t xml:space="preserve">                else:</w:t>
       </w:r>
     </w:p>
@@ -5854,7 +5978,6 @@
     </w:p>
     <w:p>
       <w:r>
-        <w:lastRenderedPageBreak/>
         <w:t xml:space="preserve">                        else:</w:t>
       </w:r>
     </w:p>
@@ -5879,6 +6002,7 @@
     </w:p>
     <w:p>
       <w:r>
+        <w:lastRenderedPageBreak/>
         <w:t xml:space="preserve">                    import time</w:t>
       </w:r>
     </w:p>
@@ -5987,23 +6111,23 @@
     </w:p>
     <w:p>
       <w:r>
+        <w:t xml:space="preserve">            step=1</w:t>
+      </w:r>
+    </w:p>
+    <w:p>
+      <w:r>
+        <w:t xml:space="preserve">        )</w:t>
+      </w:r>
+    </w:p>
+    <w:p/>
+    <w:p>
+      <w:r>
+        <w:t xml:space="preserve">        edit_row = edit_row_display - 1</w:t>
+      </w:r>
+    </w:p>
+    <w:p>
+      <w:r>
         <w:lastRenderedPageBreak/>
-        <w:t xml:space="preserve">            step=1</w:t>
-      </w:r>
-    </w:p>
-    <w:p>
-      <w:r>
-        <w:t xml:space="preserve">        )</w:t>
-      </w:r>
-    </w:p>
-    <w:p/>
-    <w:p>
-      <w:r>
-        <w:t xml:space="preserve">        edit_row = edit_row_display - 1</w:t>
-      </w:r>
-    </w:p>
-    <w:p>
-      <w:r>
         <w:t xml:space="preserve">        selected_row = df_view.iloc[edit_row]</w:t>
       </w:r>
     </w:p>
@@ -6093,27 +6217,27 @@
     </w:p>
     <w:p>
       <w:r>
+        <w:t xml:space="preserve">            for col in editable_cols:</w:t>
+      </w:r>
+    </w:p>
+    <w:p>
+      <w:r>
+        <w:t xml:space="preserve">                val = selected_row[col]</w:t>
+      </w:r>
+    </w:p>
+    <w:p>
+      <w:r>
+        <w:t xml:space="preserve">                new_entries[col] = st.text_input(</w:t>
+      </w:r>
+    </w:p>
+    <w:p>
+      <w:r>
+        <w:t xml:space="preserve">                    col,</w:t>
+      </w:r>
+    </w:p>
+    <w:p>
+      <w:r>
         <w:lastRenderedPageBreak/>
-        <w:t xml:space="preserve">            for col in editable_cols:</w:t>
-      </w:r>
-    </w:p>
-    <w:p>
-      <w:r>
-        <w:t xml:space="preserve">                val = selected_row[col]</w:t>
-      </w:r>
-    </w:p>
-    <w:p>
-      <w:r>
-        <w:t xml:space="preserve">                new_entries[col] = st.text_input(</w:t>
-      </w:r>
-    </w:p>
-    <w:p>
-      <w:r>
-        <w:t xml:space="preserve">                    col,</w:t>
-      </w:r>
-    </w:p>
-    <w:p>
-      <w:r>
         <w:t xml:space="preserve">                    value="" if pd.isna(val) else str(val),</w:t>
       </w:r>
     </w:p>
@@ -6211,23 +6335,23 @@
     </w:p>
     <w:p>
       <w:r>
+        <w:t xml:space="preserve">                image_path = os.path.join("uploaded_images", image_filename)</w:t>
+      </w:r>
+    </w:p>
+    <w:p/>
+    <w:p>
+      <w:r>
+        <w:t xml:space="preserve">                # Save the uploaded image under the Inner/Outer folder based on Feature</w:t>
+      </w:r>
+    </w:p>
+    <w:p>
+      <w:r>
+        <w:t xml:space="preserve">                with open(image_path, "wb") as img_file:</w:t>
+      </w:r>
+    </w:p>
+    <w:p>
+      <w:r>
         <w:lastRenderedPageBreak/>
-        <w:t xml:space="preserve">                image_path = os.path.join("uploaded_images", image_filename)</w:t>
-      </w:r>
-    </w:p>
-    <w:p/>
-    <w:p>
-      <w:r>
-        <w:t xml:space="preserve">                # Save the uploaded image under the Inner/Outer folder based on Feature</w:t>
-      </w:r>
-    </w:p>
-    <w:p>
-      <w:r>
-        <w:t xml:space="preserve">                with open(image_path, "wb") as img_file:</w:t>
-      </w:r>
-    </w:p>
-    <w:p>
-      <w:r>
         <w:t xml:space="preserve">                    img_file.write(hole_image.getbuffer())</w:t>
       </w:r>
     </w:p>
@@ -6326,27 +6450,27 @@
     </w:p>
     <w:p>
       <w:r>
+        <w:t xml:space="preserve">                        try:</w:t>
+      </w:r>
+    </w:p>
+    <w:p>
+      <w:r>
+        <w:t xml:space="preserve">                            df_upd.at[edit_row, col] = float(txt_str)</w:t>
+      </w:r>
+    </w:p>
+    <w:p>
+      <w:r>
+        <w:t xml:space="preserve">                        except Exception:</w:t>
+      </w:r>
+    </w:p>
+    <w:p>
+      <w:r>
+        <w:t xml:space="preserve">                            df_upd.at[edit_row, col] = txt_str</w:t>
+      </w:r>
+    </w:p>
+    <w:p>
+      <w:r>
         <w:lastRenderedPageBreak/>
-        <w:t xml:space="preserve">                        try:</w:t>
-      </w:r>
-    </w:p>
-    <w:p>
-      <w:r>
-        <w:t xml:space="preserve">                            df_upd.at[edit_row, col] = float(txt_str)</w:t>
-      </w:r>
-    </w:p>
-    <w:p>
-      <w:r>
-        <w:t xml:space="preserve">                        except Exception:</w:t>
-      </w:r>
-    </w:p>
-    <w:p>
-      <w:r>
-        <w:t xml:space="preserve">                            df_upd.at[edit_row, col] = txt_str</w:t>
-      </w:r>
-    </w:p>
-    <w:p>
-      <w:r>
         <w:t xml:space="preserve">                else:</w:t>
       </w:r>
     </w:p>
@@ -6445,7 +6569,6 @@
     <w:p/>
     <w:p>
       <w:r>
-        <w:lastRenderedPageBreak/>
         <w:t xml:space="preserve">                # </w:t>
       </w:r>
       <w:r>
@@ -6502,6 +6625,7 @@
     </w:p>
     <w:p>
       <w:r>
+        <w:lastRenderedPageBreak/>
         <w:t xml:space="preserve">                time.sleep(1.5)  # short pause to let message show</w:t>
       </w:r>
     </w:p>
@@ -6618,32 +6742,32 @@
     </w:p>
     <w:p>
       <w:r>
+        <w:t xml:space="preserve">        text-align:center;</w:t>
+      </w:r>
+    </w:p>
+    <w:p>
+      <w:r>
+        <w:t xml:space="preserve">        font-weight:bold;</w:t>
+      </w:r>
+    </w:p>
+    <w:p>
+      <w:r>
+        <w:t xml:space="preserve">        color:#990000;</w:t>
+      </w:r>
+    </w:p>
+    <w:p>
+      <w:r>
+        <w:t xml:space="preserve">        font-size:18px;</w:t>
+      </w:r>
+    </w:p>
+    <w:p>
+      <w:r>
+        <w:t xml:space="preserve">        margin-bottom:15px;</w:t>
+      </w:r>
+    </w:p>
+    <w:p>
+      <w:r>
         <w:lastRenderedPageBreak/>
-        <w:t xml:space="preserve">        text-align:center;</w:t>
-      </w:r>
-    </w:p>
-    <w:p>
-      <w:r>
-        <w:t xml:space="preserve">        font-weight:bold;</w:t>
-      </w:r>
-    </w:p>
-    <w:p>
-      <w:r>
-        <w:t xml:space="preserve">        color:#990000;</w:t>
-      </w:r>
-    </w:p>
-    <w:p>
-      <w:r>
-        <w:t xml:space="preserve">        font-size:18px;</w:t>
-      </w:r>
-    </w:p>
-    <w:p>
-      <w:r>
-        <w:t xml:space="preserve">        margin-bottom:15px;</w:t>
-      </w:r>
-    </w:p>
-    <w:p>
-      <w:r>
         <w:t xml:space="preserve">        animation: fadeOut 6s forwards;"&gt;</w:t>
       </w:r>
     </w:p>
@@ -6757,6 +6881,7 @@
     </w:p>
     <w:p>
       <w:r>
+        <w:lastRenderedPageBreak/>
         <w:t xml:space="preserve">        st.dataframe(df_specs, use_container_width=True)</w:t>
       </w:r>
     </w:p>
@@ -6857,28 +6982,28 @@
     </w:p>
     <w:p>
       <w:r>
+        <w:t xml:space="preserve">                else:</w:t>
+      </w:r>
+    </w:p>
+    <w:p>
+      <w:r>
+        <w:t xml:space="preserve">                    st.error(f"Export failed: {result}")</w:t>
+      </w:r>
+    </w:p>
+    <w:p/>
+    <w:p>
+      <w:r>
+        <w:t># ------------------ TAB 4: Reference Photo ------------------</w:t>
+      </w:r>
+    </w:p>
+    <w:p>
+      <w:r>
+        <w:t>with tabs[4]:</w:t>
+      </w:r>
+    </w:p>
+    <w:p>
+      <w:r>
         <w:lastRenderedPageBreak/>
-        <w:t xml:space="preserve">                else:</w:t>
-      </w:r>
-    </w:p>
-    <w:p>
-      <w:r>
-        <w:t xml:space="preserve">                    st.error(f"Export failed: {result}")</w:t>
-      </w:r>
-    </w:p>
-    <w:p/>
-    <w:p>
-      <w:r>
-        <w:t># ------------------ TAB 4: Reference Photo ------------------</w:t>
-      </w:r>
-    </w:p>
-    <w:p>
-      <w:r>
-        <w:t>with tabs[4]:</w:t>
-      </w:r>
-    </w:p>
-    <w:p>
-      <w:r>
         <w:t xml:space="preserve">    show_reference_photos()</w:t>
       </w:r>
     </w:p>
@@ -6964,7 +7089,6 @@
     </w:p>
     <w:p>
       <w:r>
-        <w:lastRenderedPageBreak/>
         <w:t xml:space="preserve">                try:</w:t>
       </w:r>
     </w:p>
@@ -6999,6 +7123,7 @@
     </w:p>
     <w:p>
       <w:r>
+        <w:lastRenderedPageBreak/>
         <w:t xml:space="preserve">            else:</w:t>
       </w:r>
     </w:p>
@@ -7096,7 +7221,6 @@
     </w:p>
     <w:p>
       <w:r>
-        <w:lastRenderedPageBreak/>
         <w:t>div[data-testid="stAppViewContainer"] &gt; header h1,</w:t>
       </w:r>
     </w:p>
@@ -7131,6 +7255,7 @@
     </w:p>
     <w:p>
       <w:r>
+        <w:lastRenderedPageBreak/>
         <w:t>}</w:t>
       </w:r>
     </w:p>

</xml_diff>